<commit_message>
Filled in the milestones section and made some edits.
</commit_message>
<xml_diff>
--- a/Documents/csc290_rough_project_plan.docx
+++ b/Documents/csc290_rough_project_plan.docx
@@ -21,7 +21,17 @@
           <w:szCs w:val="24"/>
           <w:lang w:val="en-US"/>
         </w:rPr>
-        <w:t>Project Plan: [Name of Project/Game]</w:t>
+        <w:t xml:space="preserve">Project Plan: </w:t>
+      </w:r>
+      <w:r>
+        <w:rPr>
+          <w:rFonts w:ascii="Times New Roman" w:hAnsi="Times New Roman" w:cs="Times New Roman"/>
+          <w:b/>
+          <w:sz w:val="24"/>
+          <w:szCs w:val="24"/>
+          <w:lang w:val="en-US"/>
+        </w:rPr>
+        <w:t>4-to-Connect</w:t>
       </w:r>
     </w:p>
     <w:p>
@@ -56,7 +66,6 @@
           </w:tcPr>
           <w:p>
             <w:pPr>
-              <w:spacing w:after="0" w:line="240" w:lineRule="auto"/>
               <w:rPr>
                 <w:rFonts w:ascii="Times New Roman" w:hAnsi="Times New Roman" w:cs="Times New Roman"/>
                 <w:b/>
@@ -87,7 +96,6 @@
           </w:tcPr>
           <w:p>
             <w:pPr>
-              <w:spacing w:after="0" w:line="240" w:lineRule="auto"/>
               <w:rPr>
                 <w:rFonts w:ascii="Times New Roman" w:hAnsi="Times New Roman" w:cs="Times New Roman"/>
                 <w:sz w:val="24"/>
@@ -106,7 +114,6 @@
           </w:tcPr>
           <w:p>
             <w:pPr>
-              <w:spacing w:after="0" w:line="240" w:lineRule="auto"/>
               <w:rPr>
                 <w:rFonts w:ascii="Times New Roman" w:hAnsi="Times New Roman" w:cs="Times New Roman"/>
                 <w:b/>
@@ -137,49 +144,81 @@
           </w:tcPr>
           <w:p>
             <w:pPr>
-              <w:spacing w:after="0" w:line="240" w:lineRule="auto"/>
-              <w:rPr>
-                <w:rFonts w:ascii="Times New Roman" w:hAnsi="Times New Roman" w:cs="Times New Roman"/>
-                <w:sz w:val="24"/>
-                <w:szCs w:val="24"/>
-                <w:lang w:val="en-US"/>
-              </w:rPr>
-            </w:pPr>
-          </w:p>
-          <w:p>
-            <w:pPr>
-              <w:spacing w:after="0" w:line="240" w:lineRule="auto"/>
-              <w:rPr>
-                <w:rFonts w:ascii="Times New Roman" w:hAnsi="Times New Roman" w:cs="Times New Roman"/>
-                <w:sz w:val="24"/>
-                <w:szCs w:val="24"/>
-                <w:lang w:val="en-US"/>
-              </w:rPr>
-            </w:pPr>
-            <w:r>
-              <w:rPr>
-                <w:rFonts w:ascii="Times New Roman" w:hAnsi="Times New Roman" w:cs="Times New Roman"/>
-                <w:sz w:val="24"/>
-                <w:szCs w:val="24"/>
-                <w:lang w:val="en-US"/>
-              </w:rPr>
-              <w:t>Professors and TA’s marking the project.</w:t>
-            </w:r>
-          </w:p>
-          <w:p>
-            <w:pPr>
-              <w:spacing w:after="0" w:line="240" w:lineRule="auto"/>
-              <w:rPr>
-                <w:rFonts w:ascii="Times New Roman" w:hAnsi="Times New Roman" w:cs="Times New Roman"/>
-                <w:sz w:val="24"/>
-                <w:szCs w:val="24"/>
-                <w:lang w:val="en-US"/>
-              </w:rPr>
-            </w:pPr>
-          </w:p>
-          <w:p>
-            <w:pPr>
-              <w:spacing w:after="0" w:line="240" w:lineRule="auto"/>
+              <w:rPr>
+                <w:rFonts w:ascii="Times New Roman" w:hAnsi="Times New Roman" w:cs="Times New Roman"/>
+                <w:sz w:val="24"/>
+                <w:szCs w:val="24"/>
+                <w:lang w:val="en-US"/>
+              </w:rPr>
+            </w:pPr>
+          </w:p>
+          <w:p>
+            <w:pPr>
+              <w:rPr>
+                <w:rFonts w:ascii="Times New Roman" w:hAnsi="Times New Roman" w:cs="Times New Roman"/>
+                <w:sz w:val="24"/>
+                <w:szCs w:val="24"/>
+                <w:lang w:val="en-US"/>
+              </w:rPr>
+            </w:pPr>
+            <w:r>
+              <w:rPr>
+                <w:rFonts w:ascii="Times New Roman" w:hAnsi="Times New Roman" w:cs="Times New Roman"/>
+                <w:sz w:val="24"/>
+                <w:szCs w:val="24"/>
+                <w:lang w:val="en-US"/>
+              </w:rPr>
+              <w:t xml:space="preserve">Professors and </w:t>
+            </w:r>
+            <w:r>
+              <w:rPr>
+                <w:rFonts w:ascii="Times New Roman" w:hAnsi="Times New Roman" w:cs="Times New Roman"/>
+                <w:sz w:val="24"/>
+                <w:szCs w:val="24"/>
+                <w:lang w:val="en-US"/>
+              </w:rPr>
+              <w:t>teaching assistants</w:t>
+            </w:r>
+            <w:r>
+              <w:rPr>
+                <w:rFonts w:ascii="Times New Roman" w:hAnsi="Times New Roman" w:cs="Times New Roman"/>
+                <w:sz w:val="24"/>
+                <w:szCs w:val="24"/>
+                <w:lang w:val="en-US"/>
+              </w:rPr>
+              <w:t xml:space="preserve"> marking the project</w:t>
+            </w:r>
+            <w:r>
+              <w:rPr>
+                <w:rFonts w:ascii="Times New Roman" w:hAnsi="Times New Roman" w:cs="Times New Roman"/>
+                <w:sz w:val="24"/>
+                <w:szCs w:val="24"/>
+                <w:lang w:val="en-US"/>
+              </w:rPr>
+              <w:t xml:space="preserve"> will be interested in 4-to-Connect</w:t>
+            </w:r>
+            <w:r>
+              <w:rPr>
+                <w:rFonts w:ascii="Times New Roman" w:hAnsi="Times New Roman" w:cs="Times New Roman"/>
+                <w:sz w:val="24"/>
+                <w:szCs w:val="24"/>
+                <w:lang w:val="en-US"/>
+              </w:rPr>
+              <w:t>.</w:t>
+            </w:r>
+          </w:p>
+          <w:p>
+            <w:pPr>
+              <w:rPr>
+                <w:rFonts w:ascii="Times New Roman" w:hAnsi="Times New Roman" w:cs="Times New Roman"/>
+                <w:sz w:val="24"/>
+                <w:szCs w:val="24"/>
+                <w:lang w:val="en-US"/>
+              </w:rPr>
+            </w:pPr>
+          </w:p>
+          <w:p>
+            <w:pPr>
               <w:rPr>
                 <w:rFonts w:ascii="Times New Roman" w:hAnsi="Times New Roman" w:cs="Times New Roman"/>
                 <w:sz w:val="24"/>
@@ -202,7 +241,6 @@
           </w:tcPr>
           <w:p>
             <w:pPr>
-              <w:spacing w:after="0" w:line="240" w:lineRule="auto"/>
               <w:rPr>
                 <w:rFonts w:ascii="Times New Roman" w:hAnsi="Times New Roman" w:cs="Times New Roman"/>
                 <w:b/>
@@ -230,7 +268,6 @@
           </w:tcPr>
           <w:p>
             <w:pPr>
-              <w:spacing w:after="0" w:line="240" w:lineRule="auto"/>
               <w:rPr>
                 <w:rFonts w:ascii="Times New Roman" w:hAnsi="Times New Roman" w:cs="Times New Roman"/>
                 <w:b/>
@@ -252,18 +289,16 @@
           </w:p>
           <w:p>
             <w:pPr>
-              <w:spacing w:after="0" w:line="240" w:lineRule="auto"/>
-              <w:rPr>
-                <w:rFonts w:ascii="Times New Roman" w:hAnsi="Times New Roman" w:cs="Times New Roman"/>
-                <w:sz w:val="24"/>
-                <w:szCs w:val="24"/>
-                <w:lang w:val="en-US"/>
-              </w:rPr>
-            </w:pPr>
-          </w:p>
-          <w:p>
-            <w:pPr>
-              <w:spacing w:after="0" w:line="240" w:lineRule="auto"/>
+              <w:rPr>
+                <w:rFonts w:ascii="Times New Roman" w:hAnsi="Times New Roman" w:cs="Times New Roman"/>
+                <w:sz w:val="24"/>
+                <w:szCs w:val="24"/>
+                <w:lang w:val="en-US"/>
+              </w:rPr>
+            </w:pPr>
+          </w:p>
+          <w:p>
+            <w:pPr>
               <w:rPr>
                 <w:rFonts w:ascii="Times New Roman" w:eastAsia="SimSun" w:hAnsi="Times New Roman" w:cs="Times New Roman"/>
                 <w:sz w:val="24"/>
@@ -292,7 +327,6 @@
           </w:p>
           <w:p>
             <w:pPr>
-              <w:spacing w:after="0" w:line="240" w:lineRule="auto"/>
               <w:rPr>
                 <w:rFonts w:ascii="Times New Roman" w:eastAsia="SimSun" w:hAnsi="Times New Roman" w:cs="Times New Roman"/>
                 <w:sz w:val="24"/>
@@ -321,7 +355,6 @@
           </w:p>
           <w:p>
             <w:pPr>
-              <w:spacing w:after="0" w:line="240" w:lineRule="auto"/>
               <w:rPr>
                 <w:rFonts w:ascii="Times New Roman" w:eastAsia="SimSun" w:hAnsi="Times New Roman" w:cs="Times New Roman"/>
                 <w:sz w:val="24"/>
@@ -336,16 +369,7 @@
                 <w:szCs w:val="24"/>
                 <w:lang w:val="en-US"/>
               </w:rPr>
-              <w:t xml:space="preserve">Pieces can be placed beside or on top of each </w:t>
-            </w:r>
-            <w:r>
-              <w:rPr>
-                <w:rFonts w:ascii="Times New Roman" w:hAnsi="Times New Roman" w:cs="Times New Roman"/>
-                <w:sz w:val="24"/>
-                <w:szCs w:val="24"/>
-                <w:lang w:val="en-US"/>
-              </w:rPr>
-              <w:t>other</w:t>
+              <w:t>Pieces can be placed beside or on top of each other</w:t>
             </w:r>
             <w:r>
               <w:rPr>
@@ -359,7 +383,6 @@
           </w:p>
           <w:p>
             <w:pPr>
-              <w:spacing w:after="0" w:line="240" w:lineRule="auto"/>
               <w:rPr>
                 <w:rFonts w:ascii="Times New Roman" w:eastAsia="SimSun" w:hAnsi="Times New Roman" w:cs="Times New Roman"/>
                 <w:sz w:val="24"/>
@@ -399,7 +422,6 @@
           </w:p>
           <w:p>
             <w:pPr>
-              <w:spacing w:after="0" w:line="240" w:lineRule="auto"/>
               <w:rPr>
                 <w:rFonts w:ascii="Times New Roman" w:eastAsia="SimSun" w:hAnsi="Times New Roman" w:cs="Times New Roman"/>
                 <w:sz w:val="24"/>
@@ -414,12 +436,11 @@
                 <w:szCs w:val="24"/>
                 <w:lang w:val="en-US" w:eastAsia="zh-CN"/>
               </w:rPr>
-              <w:t>An 6x5 board.</w:t>
-            </w:r>
-          </w:p>
-          <w:p>
-            <w:pPr>
-              <w:spacing w:after="0" w:line="240" w:lineRule="auto"/>
+              <w:t>A 6x5 board.</w:t>
+            </w:r>
+          </w:p>
+          <w:p>
+            <w:pPr>
               <w:rPr>
                 <w:rFonts w:ascii="Times New Roman" w:hAnsi="Times New Roman" w:cs="Times New Roman"/>
                 <w:sz w:val="24"/>
@@ -442,7 +463,6 @@
           </w:tcPr>
           <w:p>
             <w:pPr>
-              <w:spacing w:after="0" w:line="240" w:lineRule="auto"/>
               <w:rPr>
                 <w:rFonts w:ascii="Times New Roman" w:hAnsi="Times New Roman" w:cs="Times New Roman"/>
                 <w:b/>
@@ -460,7 +480,6 @@
           </w:tcPr>
           <w:p>
             <w:pPr>
-              <w:spacing w:after="0" w:line="240" w:lineRule="auto"/>
               <w:rPr>
                 <w:rFonts w:ascii="Times New Roman" w:hAnsi="Times New Roman" w:cs="Times New Roman"/>
                 <w:b/>
@@ -482,7 +501,6 @@
           </w:p>
           <w:p>
             <w:pPr>
-              <w:spacing w:after="0" w:line="240" w:lineRule="auto"/>
               <w:rPr>
                 <w:rFonts w:ascii="Times New Roman" w:eastAsia="SimSun" w:hAnsi="Times New Roman" w:cs="Times New Roman"/>
                 <w:b/>
@@ -504,19 +522,17 @@
           </w:p>
           <w:p>
             <w:pPr>
-              <w:spacing w:after="0" w:line="240" w:lineRule="auto"/>
-              <w:rPr>
-                <w:rFonts w:ascii="Times New Roman" w:hAnsi="Times New Roman" w:cs="Times New Roman"/>
-                <w:b/>
-                <w:sz w:val="24"/>
-                <w:szCs w:val="24"/>
-                <w:lang w:val="en-US"/>
-              </w:rPr>
-            </w:pPr>
-          </w:p>
-          <w:p>
-            <w:pPr>
-              <w:spacing w:after="0" w:line="240" w:lineRule="auto"/>
+              <w:rPr>
+                <w:rFonts w:ascii="Times New Roman" w:hAnsi="Times New Roman" w:cs="Times New Roman"/>
+                <w:b/>
+                <w:sz w:val="24"/>
+                <w:szCs w:val="24"/>
+                <w:lang w:val="en-US"/>
+              </w:rPr>
+            </w:pPr>
+          </w:p>
+          <w:p>
+            <w:pPr>
               <w:rPr>
                 <w:rFonts w:ascii="Times New Roman" w:hAnsi="Times New Roman" w:cs="Times New Roman"/>
                 <w:b/>
@@ -540,7 +556,6 @@
           </w:tcPr>
           <w:p>
             <w:pPr>
-              <w:spacing w:after="0" w:line="240" w:lineRule="auto"/>
               <w:rPr>
                 <w:rFonts w:ascii="Times New Roman" w:hAnsi="Times New Roman" w:cs="Times New Roman"/>
                 <w:b/>
@@ -568,7 +583,6 @@
           </w:tcPr>
           <w:p>
             <w:pPr>
-              <w:spacing w:after="0" w:line="240" w:lineRule="auto"/>
               <w:rPr>
                 <w:rFonts w:ascii="Times New Roman" w:hAnsi="Times New Roman" w:cs="Times New Roman"/>
                 <w:b/>
@@ -590,31 +604,27 @@
           </w:p>
           <w:p>
             <w:pPr>
-              <w:spacing w:after="0" w:line="240" w:lineRule="auto"/>
-              <w:rPr>
-                <w:rFonts w:ascii="Times New Roman" w:hAnsi="Times New Roman" w:cs="Times New Roman"/>
-                <w:b/>
-                <w:sz w:val="24"/>
-                <w:szCs w:val="24"/>
-                <w:lang w:val="en-US"/>
-              </w:rPr>
-            </w:pPr>
-          </w:p>
-          <w:p>
-            <w:pPr>
-              <w:spacing w:after="0" w:line="240" w:lineRule="auto"/>
-              <w:rPr>
-                <w:rFonts w:ascii="Times New Roman" w:hAnsi="Times New Roman" w:cs="Times New Roman"/>
-                <w:b/>
-                <w:sz w:val="24"/>
-                <w:szCs w:val="24"/>
-                <w:lang w:val="en-US"/>
-              </w:rPr>
-            </w:pPr>
-            <w:r>
-              <w:rPr>
-                <w:rFonts w:ascii="Times New Roman" w:hAnsi="Times New Roman" w:cs="Times New Roman"/>
-                <w:b/>
+              <w:rPr>
+                <w:rFonts w:ascii="Times New Roman" w:hAnsi="Times New Roman" w:cs="Times New Roman"/>
+                <w:b/>
+                <w:sz w:val="24"/>
+                <w:szCs w:val="24"/>
+                <w:lang w:val="en-US"/>
+              </w:rPr>
+            </w:pPr>
+          </w:p>
+          <w:p>
+            <w:pPr>
+              <w:rPr>
+                <w:rFonts w:ascii="Times New Roman" w:hAnsi="Times New Roman" w:cs="Times New Roman"/>
+                <w:sz w:val="24"/>
+                <w:szCs w:val="24"/>
+                <w:lang w:val="en-US"/>
+              </w:rPr>
+            </w:pPr>
+            <w:r>
+              <w:rPr>
+                <w:rFonts w:ascii="Times New Roman" w:hAnsi="Times New Roman" w:cs="Times New Roman"/>
                 <w:sz w:val="24"/>
                 <w:szCs w:val="24"/>
                 <w:lang w:val="en-US"/>
@@ -624,19 +634,16 @@
           </w:p>
           <w:p>
             <w:pPr>
-              <w:spacing w:after="0" w:line="240" w:lineRule="auto"/>
-              <w:rPr>
-                <w:rFonts w:ascii="Times New Roman" w:hAnsi="Times New Roman" w:cs="Times New Roman"/>
-                <w:b/>
-                <w:sz w:val="24"/>
-                <w:szCs w:val="24"/>
-                <w:lang w:val="en-US"/>
-              </w:rPr>
-            </w:pPr>
-            <w:r>
-              <w:rPr>
-                <w:rFonts w:ascii="Times New Roman" w:hAnsi="Times New Roman" w:cs="Times New Roman"/>
-                <w:b/>
+              <w:rPr>
+                <w:rFonts w:ascii="Times New Roman" w:hAnsi="Times New Roman" w:cs="Times New Roman"/>
+                <w:sz w:val="24"/>
+                <w:szCs w:val="24"/>
+                <w:lang w:val="en-US"/>
+              </w:rPr>
+            </w:pPr>
+            <w:r>
+              <w:rPr>
+                <w:rFonts w:ascii="Times New Roman" w:hAnsi="Times New Roman" w:cs="Times New Roman"/>
                 <w:sz w:val="24"/>
                 <w:szCs w:val="24"/>
                 <w:lang w:val="en-US"/>
@@ -646,19 +653,16 @@
           </w:p>
           <w:p>
             <w:pPr>
-              <w:spacing w:after="0" w:line="240" w:lineRule="auto"/>
-              <w:rPr>
-                <w:rFonts w:ascii="Times New Roman" w:hAnsi="Times New Roman" w:cs="Times New Roman"/>
-                <w:b/>
-                <w:sz w:val="24"/>
-                <w:szCs w:val="24"/>
-                <w:lang w:val="en-US"/>
-              </w:rPr>
-            </w:pPr>
-            <w:r>
-              <w:rPr>
-                <w:rFonts w:ascii="Times New Roman" w:hAnsi="Times New Roman" w:cs="Times New Roman"/>
-                <w:b/>
+              <w:rPr>
+                <w:rFonts w:ascii="Times New Roman" w:hAnsi="Times New Roman" w:cs="Times New Roman"/>
+                <w:sz w:val="24"/>
+                <w:szCs w:val="24"/>
+                <w:lang w:val="en-US"/>
+              </w:rPr>
+            </w:pPr>
+            <w:r>
+              <w:rPr>
+                <w:rFonts w:ascii="Times New Roman" w:hAnsi="Times New Roman" w:cs="Times New Roman"/>
                 <w:sz w:val="24"/>
                 <w:szCs w:val="24"/>
                 <w:lang w:val="en-US"/>
@@ -669,7 +673,6 @@
             <w:r>
               <w:rPr>
                 <w:rFonts w:ascii="Times New Roman" w:hAnsi="Times New Roman" w:cs="Times New Roman"/>
-                <w:b/>
                 <w:sz w:val="24"/>
                 <w:szCs w:val="24"/>
                 <w:lang w:val="en-US"/>
@@ -680,7 +683,6 @@
             <w:r>
               <w:rPr>
                 <w:rFonts w:ascii="Times New Roman" w:hAnsi="Times New Roman" w:cs="Times New Roman"/>
-                <w:b/>
                 <w:sz w:val="24"/>
                 <w:szCs w:val="24"/>
                 <w:lang w:val="en-US"/>
@@ -690,19 +692,16 @@
           </w:p>
           <w:p>
             <w:pPr>
-              <w:spacing w:after="0" w:line="240" w:lineRule="auto"/>
-              <w:rPr>
-                <w:rFonts w:ascii="Times New Roman" w:hAnsi="Times New Roman" w:cs="Times New Roman"/>
-                <w:b/>
-                <w:sz w:val="24"/>
-                <w:szCs w:val="24"/>
-                <w:lang w:val="en-US"/>
-              </w:rPr>
-            </w:pPr>
-            <w:r>
-              <w:rPr>
-                <w:rFonts w:ascii="Times New Roman" w:hAnsi="Times New Roman" w:cs="Times New Roman"/>
-                <w:b/>
+              <w:rPr>
+                <w:rFonts w:ascii="Times New Roman" w:hAnsi="Times New Roman" w:cs="Times New Roman"/>
+                <w:sz w:val="24"/>
+                <w:szCs w:val="24"/>
+                <w:lang w:val="en-US"/>
+              </w:rPr>
+            </w:pPr>
+            <w:r>
+              <w:rPr>
+                <w:rFonts w:ascii="Times New Roman" w:hAnsi="Times New Roman" w:cs="Times New Roman"/>
                 <w:sz w:val="24"/>
                 <w:szCs w:val="24"/>
                 <w:lang w:val="en-US"/>
@@ -712,19 +711,46 @@
           </w:p>
           <w:p>
             <w:pPr>
-              <w:spacing w:after="0" w:line="240" w:lineRule="auto"/>
-              <w:rPr>
-                <w:rFonts w:ascii="Times New Roman" w:hAnsi="Times New Roman" w:cs="Times New Roman"/>
-                <w:b/>
-                <w:sz w:val="24"/>
-                <w:szCs w:val="24"/>
-                <w:lang w:val="en-US"/>
-              </w:rPr>
-            </w:pPr>
-          </w:p>
-          <w:p>
-            <w:pPr>
-              <w:spacing w:after="0" w:line="240" w:lineRule="auto"/>
+              <w:rPr>
+                <w:rFonts w:ascii="Times New Roman" w:hAnsi="Times New Roman" w:cs="Times New Roman"/>
+                <w:sz w:val="24"/>
+                <w:szCs w:val="24"/>
+                <w:lang w:val="en-US"/>
+              </w:rPr>
+            </w:pPr>
+          </w:p>
+          <w:p>
+            <w:pPr>
+              <w:rPr>
+                <w:rFonts w:ascii="Times New Roman" w:hAnsi="Times New Roman" w:cs="Times New Roman"/>
+                <w:sz w:val="24"/>
+                <w:szCs w:val="24"/>
+                <w:lang w:val="en-US"/>
+              </w:rPr>
+            </w:pPr>
+            <w:r>
+              <w:rPr>
+                <w:rFonts w:ascii="Times New Roman" w:hAnsi="Times New Roman" w:cs="Times New Roman"/>
+                <w:sz w:val="24"/>
+                <w:szCs w:val="24"/>
+                <w:lang w:val="en-US"/>
+              </w:rPr>
+              <w:t>External deliverables will be submitted to Markus by [name].</w:t>
+            </w:r>
+          </w:p>
+          <w:p>
+            <w:pPr>
+              <w:rPr>
+                <w:rFonts w:ascii="Times New Roman" w:hAnsi="Times New Roman" w:cs="Times New Roman"/>
+                <w:b/>
+                <w:sz w:val="24"/>
+                <w:szCs w:val="24"/>
+                <w:lang w:val="en-US"/>
+              </w:rPr>
+            </w:pPr>
+          </w:p>
+          <w:p>
+            <w:pPr>
               <w:rPr>
                 <w:rFonts w:ascii="Times New Roman" w:hAnsi="Times New Roman" w:cs="Times New Roman"/>
                 <w:b/>
@@ -748,7 +774,6 @@
           </w:tcPr>
           <w:p>
             <w:pPr>
-              <w:spacing w:after="0" w:line="240" w:lineRule="auto"/>
               <w:rPr>
                 <w:rFonts w:ascii="Times New Roman" w:hAnsi="Times New Roman" w:cs="Times New Roman"/>
                 <w:b/>
@@ -766,7 +791,6 @@
           </w:tcPr>
           <w:p>
             <w:pPr>
-              <w:spacing w:after="0" w:line="240" w:lineRule="auto"/>
               <w:rPr>
                 <w:rFonts w:ascii="Times New Roman" w:hAnsi="Times New Roman" w:cs="Times New Roman"/>
                 <w:b/>
@@ -788,19 +812,55 @@
           </w:p>
           <w:p>
             <w:pPr>
-              <w:spacing w:after="0" w:line="240" w:lineRule="auto"/>
-              <w:rPr>
-                <w:rFonts w:ascii="Times New Roman" w:hAnsi="Times New Roman" w:cs="Times New Roman"/>
-                <w:b/>
-                <w:sz w:val="24"/>
-                <w:szCs w:val="24"/>
-                <w:lang w:val="en-US"/>
-              </w:rPr>
-            </w:pPr>
-          </w:p>
-          <w:p>
-            <w:pPr>
-              <w:spacing w:after="0" w:line="240" w:lineRule="auto"/>
+              <w:rPr>
+                <w:rFonts w:ascii="Times New Roman" w:hAnsi="Times New Roman" w:cs="Times New Roman"/>
+                <w:b/>
+                <w:sz w:val="24"/>
+                <w:szCs w:val="24"/>
+                <w:lang w:val="en-US"/>
+              </w:rPr>
+            </w:pPr>
+          </w:p>
+          <w:p>
+            <w:pPr>
+              <w:rPr>
+                <w:rFonts w:ascii="Times New Roman" w:hAnsi="Times New Roman" w:cs="Times New Roman"/>
+                <w:sz w:val="24"/>
+                <w:szCs w:val="24"/>
+                <w:lang w:val="en-US"/>
+              </w:rPr>
+            </w:pPr>
+            <w:r>
+              <w:rPr>
+                <w:rFonts w:ascii="Times New Roman" w:hAnsi="Times New Roman" w:cs="Times New Roman"/>
+                <w:sz w:val="24"/>
+                <w:szCs w:val="24"/>
+                <w:lang w:val="en-US"/>
+              </w:rPr>
+              <w:t>Class Diagram</w:t>
+            </w:r>
+          </w:p>
+          <w:p>
+            <w:pPr>
+              <w:rPr>
+                <w:rFonts w:ascii="Times New Roman" w:hAnsi="Times New Roman" w:cs="Times New Roman"/>
+                <w:sz w:val="24"/>
+                <w:szCs w:val="24"/>
+                <w:lang w:val="en-US"/>
+              </w:rPr>
+            </w:pPr>
+            <w:r>
+              <w:rPr>
+                <w:rFonts w:ascii="Times New Roman" w:hAnsi="Times New Roman" w:cs="Times New Roman"/>
+                <w:sz w:val="24"/>
+                <w:szCs w:val="24"/>
+                <w:lang w:val="en-US"/>
+              </w:rPr>
+              <w:t>Case Diagram</w:t>
+            </w:r>
+          </w:p>
+          <w:p>
+            <w:pPr>
               <w:rPr>
                 <w:rFonts w:ascii="Times New Roman" w:hAnsi="Times New Roman" w:cs="Times New Roman"/>
                 <w:sz w:val="24"/>
@@ -820,7 +880,6 @@
           </w:p>
           <w:p>
             <w:pPr>
-              <w:spacing w:after="0" w:line="240" w:lineRule="auto"/>
               <w:rPr>
                 <w:rFonts w:ascii="Times New Roman" w:hAnsi="Times New Roman" w:cs="Times New Roman"/>
                 <w:sz w:val="24"/>
@@ -840,7 +899,6 @@
           </w:p>
           <w:p>
             <w:pPr>
-              <w:spacing w:after="0" w:line="240" w:lineRule="auto"/>
               <w:rPr>
                 <w:rFonts w:ascii="Times New Roman" w:hAnsi="Times New Roman" w:cs="Times New Roman"/>
                 <w:sz w:val="24"/>
@@ -860,7 +918,6 @@
           </w:p>
           <w:p>
             <w:pPr>
-              <w:spacing w:after="0" w:line="240" w:lineRule="auto"/>
               <w:rPr>
                 <w:rFonts w:ascii="Times New Roman" w:hAnsi="Times New Roman" w:cs="Times New Roman"/>
                 <w:sz w:val="24"/>
@@ -880,37 +937,26 @@
           </w:p>
           <w:p>
             <w:pPr>
-              <w:spacing w:after="0" w:line="240" w:lineRule="auto"/>
-              <w:rPr>
-                <w:rFonts w:ascii="Times New Roman" w:hAnsi="Times New Roman" w:cs="Times New Roman"/>
-                <w:b/>
-                <w:sz w:val="24"/>
-                <w:szCs w:val="24"/>
-                <w:lang w:val="en-US"/>
-              </w:rPr>
-            </w:pPr>
-            <w:r>
-              <w:rPr>
-                <w:rFonts w:ascii="Times New Roman" w:hAnsi="Times New Roman" w:cs="Times New Roman"/>
-                <w:sz w:val="24"/>
-                <w:szCs w:val="24"/>
-                <w:lang w:val="en-US"/>
-              </w:rPr>
-              <w:t>Te</w:t>
-            </w:r>
-            <w:r>
-              <w:rPr>
-                <w:rFonts w:ascii="Times New Roman" w:hAnsi="Times New Roman" w:cs="Times New Roman"/>
-                <w:sz w:val="24"/>
-                <w:szCs w:val="24"/>
-                <w:lang w:val="en-US"/>
-              </w:rPr>
-              <w:t>st file that checks possible cases</w:t>
-            </w:r>
-          </w:p>
-          <w:p>
-            <w:pPr>
-              <w:spacing w:after="0" w:line="240" w:lineRule="auto"/>
+              <w:rPr>
+                <w:rFonts w:ascii="Times New Roman" w:hAnsi="Times New Roman" w:cs="Times New Roman"/>
+                <w:b/>
+                <w:sz w:val="24"/>
+                <w:szCs w:val="24"/>
+                <w:lang w:val="en-US"/>
+              </w:rPr>
+            </w:pPr>
+            <w:r>
+              <w:rPr>
+                <w:rFonts w:ascii="Times New Roman" w:hAnsi="Times New Roman" w:cs="Times New Roman"/>
+                <w:sz w:val="24"/>
+                <w:szCs w:val="24"/>
+                <w:lang w:val="en-US"/>
+              </w:rPr>
+              <w:t>Test file that checks possible cases</w:t>
+            </w:r>
+          </w:p>
+          <w:p>
+            <w:pPr>
               <w:rPr>
                 <w:rFonts w:ascii="Times New Roman" w:hAnsi="Times New Roman" w:cs="Times New Roman"/>
                 <w:b/>
@@ -934,7 +980,6 @@
           </w:tcPr>
           <w:p>
             <w:pPr>
-              <w:spacing w:after="0" w:line="240" w:lineRule="auto"/>
               <w:rPr>
                 <w:rFonts w:ascii="Times New Roman" w:hAnsi="Times New Roman" w:cs="Times New Roman"/>
                 <w:b/>
@@ -962,7 +1007,6 @@
           </w:tcPr>
           <w:p>
             <w:pPr>
-              <w:spacing w:after="0" w:line="240" w:lineRule="auto"/>
               <w:rPr>
                 <w:rFonts w:ascii="Times New Roman" w:hAnsi="Times New Roman" w:cs="Times New Roman"/>
                 <w:b/>
@@ -984,7 +1028,6 @@
           </w:p>
           <w:p>
             <w:pPr>
-              <w:spacing w:after="0" w:line="240" w:lineRule="auto"/>
               <w:rPr>
                 <w:rFonts w:ascii="Times New Roman" w:eastAsia="SimSun" w:hAnsi="Times New Roman" w:cs="Times New Roman"/>
                 <w:sz w:val="24"/>
@@ -1004,7 +1047,6 @@
           </w:p>
           <w:p>
             <w:pPr>
-              <w:spacing w:after="0" w:line="240" w:lineRule="auto"/>
               <w:rPr>
                 <w:rFonts w:ascii="Times New Roman" w:eastAsia="SimSun" w:hAnsi="Times New Roman" w:cs="Times New Roman"/>
                 <w:sz w:val="24"/>
@@ -1024,7 +1066,6 @@
           </w:p>
           <w:p>
             <w:pPr>
-              <w:spacing w:after="0" w:line="240" w:lineRule="auto"/>
               <w:rPr>
                 <w:rFonts w:ascii="Times New Roman" w:eastAsia="SimSun" w:hAnsi="Times New Roman" w:cs="Times New Roman"/>
                 <w:sz w:val="24"/>
@@ -1044,7 +1085,6 @@
           </w:p>
           <w:p>
             <w:pPr>
-              <w:spacing w:after="0" w:line="240" w:lineRule="auto"/>
               <w:rPr>
                 <w:rFonts w:ascii="Times New Roman" w:hAnsi="Times New Roman" w:cs="Times New Roman"/>
                 <w:sz w:val="24"/>
@@ -1067,7 +1107,6 @@
           </w:tcPr>
           <w:p>
             <w:pPr>
-              <w:spacing w:after="0" w:line="240" w:lineRule="auto"/>
               <w:rPr>
                 <w:rFonts w:ascii="Times New Roman" w:hAnsi="Times New Roman" w:cs="Times New Roman"/>
                 <w:b/>
@@ -1085,7 +1124,6 @@
           </w:tcPr>
           <w:p>
             <w:pPr>
-              <w:spacing w:after="0" w:line="240" w:lineRule="auto"/>
               <w:rPr>
                 <w:rFonts w:ascii="Times New Roman" w:hAnsi="Times New Roman" w:cs="Times New Roman"/>
                 <w:b/>
@@ -1107,7 +1145,6 @@
           </w:p>
           <w:p>
             <w:pPr>
-              <w:spacing w:after="0" w:line="240" w:lineRule="auto"/>
               <w:rPr>
                 <w:rFonts w:ascii="Times New Roman" w:eastAsia="SimSun" w:hAnsi="Times New Roman" w:cs="Times New Roman"/>
                 <w:b/>
@@ -1129,7 +1166,6 @@
           </w:p>
           <w:p>
             <w:pPr>
-              <w:spacing w:after="0" w:line="240" w:lineRule="auto"/>
               <w:rPr>
                 <w:rFonts w:ascii="Times New Roman" w:hAnsi="Times New Roman" w:cs="Times New Roman"/>
                 <w:b/>
@@ -1153,7 +1189,6 @@
           </w:tcPr>
           <w:p>
             <w:pPr>
-              <w:spacing w:after="0" w:line="240" w:lineRule="auto"/>
               <w:rPr>
                 <w:rFonts w:ascii="Times New Roman" w:hAnsi="Times New Roman" w:cs="Times New Roman"/>
                 <w:b/>
@@ -1171,7 +1206,6 @@
           </w:tcPr>
           <w:p>
             <w:pPr>
-              <w:spacing w:after="0" w:line="240" w:lineRule="auto"/>
               <w:rPr>
                 <w:rFonts w:ascii="Times New Roman" w:hAnsi="Times New Roman" w:cs="Times New Roman"/>
                 <w:b/>
@@ -1193,19 +1227,17 @@
           </w:p>
           <w:p>
             <w:pPr>
-              <w:spacing w:after="0" w:line="240" w:lineRule="auto"/>
-              <w:rPr>
-                <w:rFonts w:ascii="Times New Roman" w:hAnsi="Times New Roman" w:cs="Times New Roman"/>
-                <w:b/>
-                <w:sz w:val="24"/>
-                <w:szCs w:val="24"/>
-                <w:lang w:val="en-US"/>
-              </w:rPr>
-            </w:pPr>
-          </w:p>
-          <w:p>
-            <w:pPr>
-              <w:spacing w:after="0" w:line="240" w:lineRule="auto"/>
+              <w:rPr>
+                <w:rFonts w:ascii="Times New Roman" w:hAnsi="Times New Roman" w:cs="Times New Roman"/>
+                <w:b/>
+                <w:sz w:val="24"/>
+                <w:szCs w:val="24"/>
+                <w:lang w:val="en-US"/>
+              </w:rPr>
+            </w:pPr>
+          </w:p>
+          <w:p>
+            <w:pPr>
               <w:rPr>
                 <w:rFonts w:ascii="Times New Roman" w:eastAsia="SimSun" w:hAnsi="Times New Roman" w:cs="Times New Roman"/>
                 <w:b/>
@@ -1222,7 +1254,6 @@
                 <w:szCs w:val="24"/>
                 <w:lang w:val="en-US"/>
               </w:rPr>
-              <w:lastRenderedPageBreak/>
               <w:t>Different levels of com players</w:t>
             </w:r>
             <w:r>
@@ -1238,7 +1269,6 @@
           </w:p>
           <w:p>
             <w:pPr>
-              <w:spacing w:after="0" w:line="240" w:lineRule="auto"/>
               <w:rPr>
                 <w:rFonts w:ascii="Times New Roman" w:eastAsia="SimSun" w:hAnsi="Times New Roman" w:cs="Times New Roman"/>
                 <w:b/>
@@ -1270,7 +1300,6 @@
           </w:p>
           <w:p>
             <w:pPr>
-              <w:spacing w:after="0" w:line="240" w:lineRule="auto"/>
               <w:rPr>
                 <w:rFonts w:ascii="Times New Roman" w:eastAsia="SimSun" w:hAnsi="Times New Roman" w:cs="Times New Roman"/>
                 <w:b/>
@@ -1287,22 +1316,11 @@
                 <w:szCs w:val="24"/>
                 <w:lang w:val="en-US" w:eastAsia="zh-CN"/>
               </w:rPr>
-              <w:t xml:space="preserve">Recommend move by </w:t>
-            </w:r>
-            <w:r>
-              <w:rPr>
-                <w:rFonts w:ascii="Times New Roman" w:eastAsia="SimSun" w:hAnsi="Times New Roman" w:cs="Times New Roman" w:hint="eastAsia"/>
-                <w:b/>
-                <w:sz w:val="24"/>
-                <w:szCs w:val="24"/>
-                <w:lang w:val="en-US" w:eastAsia="zh-CN"/>
-              </w:rPr>
-              <w:t>computer,</w:t>
-            </w:r>
-          </w:p>
-          <w:p>
-            <w:pPr>
-              <w:spacing w:after="0" w:line="240" w:lineRule="auto"/>
+              <w:t>Recommend move by computer,</w:t>
+            </w:r>
+          </w:p>
+          <w:p>
+            <w:pPr>
               <w:rPr>
                 <w:rFonts w:ascii="Times New Roman" w:hAnsi="Times New Roman" w:cs="Times New Roman"/>
                 <w:b/>
@@ -1326,24 +1344,22 @@
           </w:tcPr>
           <w:p>
             <w:pPr>
-              <w:spacing w:after="0" w:line="240" w:lineRule="auto"/>
-              <w:rPr>
-                <w:rFonts w:ascii="Times New Roman" w:hAnsi="Times New Roman" w:cs="Times New Roman"/>
-                <w:b/>
-                <w:sz w:val="24"/>
-                <w:szCs w:val="24"/>
-                <w:lang w:val="en-US"/>
-              </w:rPr>
-            </w:pPr>
-            <w:r>
-              <w:rPr>
-                <w:rFonts w:ascii="Times New Roman" w:hAnsi="Times New Roman" w:cs="Times New Roman"/>
-                <w:b/>
-                <w:sz w:val="24"/>
-                <w:szCs w:val="24"/>
-                <w:lang w:val="en-US"/>
-              </w:rPr>
-              <w:lastRenderedPageBreak/>
+              <w:rPr>
+                <w:rFonts w:ascii="Times New Roman" w:hAnsi="Times New Roman" w:cs="Times New Roman"/>
+                <w:b/>
+                <w:sz w:val="24"/>
+                <w:szCs w:val="24"/>
+                <w:lang w:val="en-US"/>
+              </w:rPr>
+            </w:pPr>
+            <w:r>
+              <w:rPr>
+                <w:rFonts w:ascii="Times New Roman" w:hAnsi="Times New Roman" w:cs="Times New Roman"/>
+                <w:b/>
+                <w:sz w:val="24"/>
+                <w:szCs w:val="24"/>
+                <w:lang w:val="en-US"/>
+              </w:rPr>
               <w:t>Milestones</w:t>
             </w:r>
           </w:p>
@@ -1354,7 +1370,6 @@
           </w:tcPr>
           <w:p>
             <w:pPr>
-              <w:spacing w:after="0" w:line="240" w:lineRule="auto"/>
               <w:rPr>
                 <w:rFonts w:ascii="Times New Roman" w:hAnsi="Times New Roman" w:cs="Times New Roman"/>
                 <w:sz w:val="24"/>
@@ -1398,14 +1413,184 @@
           </w:tcPr>
           <w:p>
             <w:pPr>
-              <w:spacing w:after="0" w:line="240" w:lineRule="auto"/>
-              <w:rPr>
-                <w:rFonts w:ascii="Times New Roman" w:hAnsi="Times New Roman" w:cs="Times New Roman"/>
-                <w:sz w:val="24"/>
-                <w:szCs w:val="24"/>
-                <w:lang w:val="en-US"/>
-              </w:rPr>
-            </w:pPr>
+              <w:rPr>
+                <w:rFonts w:ascii="Times New Roman" w:hAnsi="Times New Roman" w:cs="Times New Roman"/>
+                <w:sz w:val="24"/>
+                <w:szCs w:val="24"/>
+                <w:lang w:val="en-US"/>
+              </w:rPr>
+            </w:pPr>
+            <w:r>
+              <w:rPr>
+                <w:rFonts w:ascii="Times New Roman" w:hAnsi="Times New Roman" w:cs="Times New Roman"/>
+                <w:sz w:val="24"/>
+                <w:szCs w:val="24"/>
+                <w:lang w:val="en-US"/>
+              </w:rPr>
+              <w:t>There will be a completed project plan detailing what each member will do and how they will accomplish it in the required time</w:t>
+            </w:r>
+            <w:r>
+              <w:rPr>
+                <w:rFonts w:ascii="Times New Roman" w:hAnsi="Times New Roman" w:cs="Times New Roman"/>
+                <w:sz w:val="24"/>
+                <w:szCs w:val="24"/>
+                <w:lang w:val="en-US"/>
+              </w:rPr>
+              <w:t xml:space="preserve"> based on our goal</w:t>
+            </w:r>
+            <w:r>
+              <w:rPr>
+                <w:rFonts w:ascii="Times New Roman" w:hAnsi="Times New Roman" w:cs="Times New Roman"/>
+                <w:sz w:val="24"/>
+                <w:szCs w:val="24"/>
+                <w:lang w:val="en-US"/>
+              </w:rPr>
+              <w:t xml:space="preserve">. The plan will also contain an explanation of our means of communication and </w:t>
+            </w:r>
+            <w:r>
+              <w:rPr>
+                <w:rFonts w:ascii="Times New Roman" w:hAnsi="Times New Roman" w:cs="Times New Roman"/>
+                <w:sz w:val="24"/>
+                <w:szCs w:val="24"/>
+                <w:lang w:val="en-US"/>
+              </w:rPr>
+              <w:t>challenges we may encounter</w:t>
+            </w:r>
+            <w:r>
+              <w:rPr>
+                <w:rFonts w:ascii="Times New Roman" w:hAnsi="Times New Roman" w:cs="Times New Roman"/>
+                <w:sz w:val="24"/>
+                <w:szCs w:val="24"/>
+                <w:lang w:val="en-US"/>
+              </w:rPr>
+              <w:t xml:space="preserve"> when working on the project. Additionally, </w:t>
+            </w:r>
+            <w:r>
+              <w:rPr>
+                <w:rFonts w:ascii="Times New Roman" w:hAnsi="Times New Roman" w:cs="Times New Roman"/>
+                <w:sz w:val="24"/>
+                <w:szCs w:val="24"/>
+                <w:lang w:val="en-US"/>
+              </w:rPr>
+              <w:t xml:space="preserve">the plan will outline requirements </w:t>
+            </w:r>
+            <w:r>
+              <w:rPr>
+                <w:rFonts w:ascii="Times New Roman" w:hAnsi="Times New Roman" w:cs="Times New Roman"/>
+                <w:sz w:val="24"/>
+                <w:szCs w:val="24"/>
+                <w:lang w:val="en-US"/>
+              </w:rPr>
+              <w:t>and the scope of</w:t>
+            </w:r>
+            <w:r>
+              <w:rPr>
+                <w:rFonts w:ascii="Times New Roman" w:hAnsi="Times New Roman" w:cs="Times New Roman"/>
+                <w:sz w:val="24"/>
+                <w:szCs w:val="24"/>
+                <w:lang w:val="en-US"/>
+              </w:rPr>
+              <w:t xml:space="preserve"> our </w:t>
+            </w:r>
+            <w:r>
+              <w:rPr>
+                <w:rFonts w:ascii="Times New Roman" w:hAnsi="Times New Roman" w:cs="Times New Roman"/>
+                <w:sz w:val="24"/>
+                <w:szCs w:val="24"/>
+                <w:lang w:val="en-US"/>
+              </w:rPr>
+              <w:t xml:space="preserve">project </w:t>
+            </w:r>
+            <w:r>
+              <w:rPr>
+                <w:rFonts w:ascii="Times New Roman" w:hAnsi="Times New Roman" w:cs="Times New Roman"/>
+                <w:sz w:val="24"/>
+                <w:szCs w:val="24"/>
+                <w:lang w:val="en-US"/>
+              </w:rPr>
+              <w:t>as well as</w:t>
+            </w:r>
+            <w:r>
+              <w:rPr>
+                <w:rFonts w:ascii="Times New Roman" w:hAnsi="Times New Roman" w:cs="Times New Roman"/>
+                <w:sz w:val="24"/>
+                <w:szCs w:val="24"/>
+                <w:lang w:val="en-US"/>
+              </w:rPr>
+              <w:t xml:space="preserve"> </w:t>
+            </w:r>
+            <w:r>
+              <w:rPr>
+                <w:rFonts w:ascii="Times New Roman" w:hAnsi="Times New Roman" w:cs="Times New Roman"/>
+                <w:sz w:val="24"/>
+                <w:szCs w:val="24"/>
+                <w:lang w:val="en-US"/>
+              </w:rPr>
+              <w:t xml:space="preserve">contain a </w:t>
+            </w:r>
+            <w:r>
+              <w:rPr>
+                <w:rFonts w:ascii="Times New Roman" w:hAnsi="Times New Roman" w:cs="Times New Roman"/>
+                <w:sz w:val="24"/>
+                <w:szCs w:val="24"/>
+                <w:lang w:val="en-US"/>
+              </w:rPr>
+              <w:t>description</w:t>
+            </w:r>
+            <w:r>
+              <w:rPr>
+                <w:rFonts w:ascii="Times New Roman" w:hAnsi="Times New Roman" w:cs="Times New Roman"/>
+                <w:sz w:val="24"/>
+                <w:szCs w:val="24"/>
+                <w:lang w:val="en-US"/>
+              </w:rPr>
+              <w:t xml:space="preserve"> of deliverables</w:t>
+            </w:r>
+            <w:r>
+              <w:rPr>
+                <w:rFonts w:ascii="Times New Roman" w:hAnsi="Times New Roman" w:cs="Times New Roman"/>
+                <w:sz w:val="24"/>
+                <w:szCs w:val="24"/>
+                <w:lang w:val="en-US"/>
+              </w:rPr>
+              <w:t xml:space="preserve">, </w:t>
+            </w:r>
+            <w:r>
+              <w:rPr>
+                <w:rFonts w:ascii="Times New Roman" w:hAnsi="Times New Roman" w:cs="Times New Roman"/>
+                <w:sz w:val="24"/>
+                <w:szCs w:val="24"/>
+                <w:lang w:val="en-US"/>
+              </w:rPr>
+              <w:t>milestones</w:t>
+            </w:r>
+            <w:r>
+              <w:rPr>
+                <w:rFonts w:ascii="Times New Roman" w:hAnsi="Times New Roman" w:cs="Times New Roman"/>
+                <w:sz w:val="24"/>
+                <w:szCs w:val="24"/>
+                <w:lang w:val="en-US"/>
+              </w:rPr>
+              <w:t xml:space="preserve"> and stakeholders</w:t>
+            </w:r>
+            <w:r>
+              <w:rPr>
+                <w:rFonts w:ascii="Times New Roman" w:hAnsi="Times New Roman" w:cs="Times New Roman"/>
+                <w:sz w:val="24"/>
+                <w:szCs w:val="24"/>
+                <w:lang w:val="en-US"/>
+              </w:rPr>
+              <w:t>.</w:t>
+            </w:r>
+            <w:r>
+              <w:rPr>
+                <w:rFonts w:ascii="Times New Roman" w:hAnsi="Times New Roman" w:cs="Times New Roman"/>
+                <w:sz w:val="24"/>
+                <w:szCs w:val="24"/>
+                <w:lang w:val="en-US"/>
+              </w:rPr>
+              <w:t xml:space="preserve"> Finally, there will be a work-breakdown-structure and addendums page.</w:t>
+            </w:r>
           </w:p>
         </w:tc>
       </w:tr>
@@ -1421,7 +1606,6 @@
           </w:tcPr>
           <w:p>
             <w:pPr>
-              <w:spacing w:after="0" w:line="240" w:lineRule="auto"/>
               <w:rPr>
                 <w:rFonts w:ascii="Times New Roman" w:hAnsi="Times New Roman" w:cs="Times New Roman"/>
                 <w:b/>
@@ -1438,7 +1622,6 @@
           </w:tcPr>
           <w:p>
             <w:pPr>
-              <w:spacing w:after="0" w:line="240" w:lineRule="auto"/>
               <w:rPr>
                 <w:rFonts w:ascii="Times New Roman" w:hAnsi="Times New Roman" w:cs="Times New Roman"/>
                 <w:sz w:val="24"/>
@@ -1482,14 +1665,67 @@
           </w:tcPr>
           <w:p>
             <w:pPr>
-              <w:spacing w:after="0" w:line="240" w:lineRule="auto"/>
-              <w:rPr>
-                <w:rFonts w:ascii="Times New Roman" w:hAnsi="Times New Roman" w:cs="Times New Roman"/>
-                <w:sz w:val="24"/>
-                <w:szCs w:val="24"/>
-                <w:lang w:val="en-US"/>
-              </w:rPr>
-            </w:pPr>
+              <w:rPr>
+                <w:rFonts w:ascii="Times New Roman" w:hAnsi="Times New Roman" w:cs="Times New Roman"/>
+                <w:sz w:val="24"/>
+                <w:szCs w:val="24"/>
+                <w:lang w:val="en-US"/>
+              </w:rPr>
+            </w:pPr>
+            <w:r>
+              <w:rPr>
+                <w:rFonts w:ascii="Times New Roman" w:hAnsi="Times New Roman" w:cs="Times New Roman"/>
+                <w:sz w:val="24"/>
+                <w:szCs w:val="24"/>
+                <w:lang w:val="en-US"/>
+              </w:rPr>
+              <w:t>The classes to be implemented and their relationships will be known</w:t>
+            </w:r>
+            <w:r>
+              <w:rPr>
+                <w:rFonts w:ascii="Times New Roman" w:hAnsi="Times New Roman" w:cs="Times New Roman"/>
+                <w:sz w:val="24"/>
+                <w:szCs w:val="24"/>
+                <w:lang w:val="en-US"/>
+              </w:rPr>
+              <w:t xml:space="preserve"> along with the specific design patterns </w:t>
+            </w:r>
+            <w:r>
+              <w:rPr>
+                <w:rFonts w:ascii="Times New Roman" w:hAnsi="Times New Roman" w:cs="Times New Roman"/>
+                <w:sz w:val="24"/>
+                <w:szCs w:val="24"/>
+                <w:lang w:val="en-US"/>
+              </w:rPr>
+              <w:t>we will use.</w:t>
+            </w:r>
+            <w:r>
+              <w:rPr>
+                <w:rFonts w:ascii="Times New Roman" w:hAnsi="Times New Roman" w:cs="Times New Roman"/>
+                <w:sz w:val="24"/>
+                <w:szCs w:val="24"/>
+                <w:lang w:val="en-US"/>
+              </w:rPr>
+              <w:t xml:space="preserve"> Furthermore, </w:t>
+            </w:r>
+            <w:r>
+              <w:rPr>
+                <w:rFonts w:ascii="Times New Roman" w:hAnsi="Times New Roman" w:cs="Times New Roman"/>
+                <w:sz w:val="24"/>
+                <w:szCs w:val="24"/>
+                <w:lang w:val="en-US"/>
+              </w:rPr>
+              <w:t>all UML diagrams representing the project will be finished.</w:t>
+            </w:r>
+            <w:r>
+              <w:rPr>
+                <w:rFonts w:ascii="Times New Roman" w:hAnsi="Times New Roman" w:cs="Times New Roman"/>
+                <w:sz w:val="24"/>
+                <w:szCs w:val="24"/>
+                <w:lang w:val="en-US"/>
+              </w:rPr>
+              <w:t xml:space="preserve"> </w:t>
+            </w:r>
           </w:p>
         </w:tc>
       </w:tr>
@@ -1505,7 +1741,6 @@
           </w:tcPr>
           <w:p>
             <w:pPr>
-              <w:spacing w:after="0" w:line="240" w:lineRule="auto"/>
               <w:rPr>
                 <w:rFonts w:ascii="Times New Roman" w:hAnsi="Times New Roman" w:cs="Times New Roman"/>
                 <w:b/>
@@ -1522,7 +1757,6 @@
           </w:tcPr>
           <w:p>
             <w:pPr>
-              <w:spacing w:after="0" w:line="240" w:lineRule="auto"/>
               <w:rPr>
                 <w:rFonts w:ascii="Times New Roman" w:hAnsi="Times New Roman" w:cs="Times New Roman"/>
                 <w:sz w:val="24"/>
@@ -1566,14 +1800,49 @@
           </w:tcPr>
           <w:p>
             <w:pPr>
-              <w:spacing w:after="0" w:line="240" w:lineRule="auto"/>
-              <w:rPr>
-                <w:rFonts w:ascii="Times New Roman" w:hAnsi="Times New Roman" w:cs="Times New Roman"/>
-                <w:sz w:val="24"/>
-                <w:szCs w:val="24"/>
-                <w:lang w:val="en-US"/>
-              </w:rPr>
-            </w:pPr>
+              <w:rPr>
+                <w:rFonts w:ascii="Times New Roman" w:hAnsi="Times New Roman" w:cs="Times New Roman"/>
+                <w:sz w:val="24"/>
+                <w:szCs w:val="24"/>
+                <w:lang w:val="en-US"/>
+              </w:rPr>
+            </w:pPr>
+            <w:r>
+              <w:rPr>
+                <w:rFonts w:ascii="Times New Roman" w:hAnsi="Times New Roman" w:cs="Times New Roman"/>
+                <w:sz w:val="24"/>
+                <w:szCs w:val="24"/>
+                <w:lang w:val="en-US"/>
+              </w:rPr>
+              <w:t xml:space="preserve">All </w:t>
+            </w:r>
+            <w:r>
+              <w:rPr>
+                <w:rFonts w:ascii="Times New Roman" w:hAnsi="Times New Roman" w:cs="Times New Roman"/>
+                <w:sz w:val="24"/>
+                <w:szCs w:val="24"/>
+                <w:lang w:val="en-US"/>
+              </w:rPr>
+              <w:t xml:space="preserve">code for the game will be completed. The code will be </w:t>
+            </w:r>
+            <w:r>
+              <w:rPr>
+                <w:rFonts w:ascii="Times New Roman" w:hAnsi="Times New Roman" w:cs="Times New Roman"/>
+                <w:sz w:val="24"/>
+                <w:szCs w:val="24"/>
+                <w:lang w:val="en-US"/>
+              </w:rPr>
+              <w:t xml:space="preserve">intelligible </w:t>
+            </w:r>
+            <w:r>
+              <w:rPr>
+                <w:rFonts w:ascii="Times New Roman" w:hAnsi="Times New Roman" w:cs="Times New Roman"/>
+                <w:sz w:val="24"/>
+                <w:szCs w:val="24"/>
+                <w:lang w:val="en-US"/>
+              </w:rPr>
+              <w:t>and associated with clear commit messages.</w:t>
+            </w:r>
           </w:p>
         </w:tc>
       </w:tr>
@@ -1589,7 +1858,6 @@
           </w:tcPr>
           <w:p>
             <w:pPr>
-              <w:spacing w:after="0" w:line="240" w:lineRule="auto"/>
               <w:rPr>
                 <w:rFonts w:ascii="Times New Roman" w:hAnsi="Times New Roman" w:cs="Times New Roman"/>
                 <w:b/>
@@ -1606,7 +1874,6 @@
           </w:tcPr>
           <w:p>
             <w:pPr>
-              <w:spacing w:after="0" w:line="240" w:lineRule="auto"/>
               <w:rPr>
                 <w:rFonts w:ascii="Times New Roman" w:hAnsi="Times New Roman" w:cs="Times New Roman"/>
                 <w:sz w:val="24"/>
@@ -1650,14 +1917,31 @@
           </w:tcPr>
           <w:p>
             <w:pPr>
-              <w:spacing w:after="0" w:line="240" w:lineRule="auto"/>
-              <w:rPr>
-                <w:rFonts w:ascii="Times New Roman" w:hAnsi="Times New Roman" w:cs="Times New Roman"/>
-                <w:sz w:val="24"/>
-                <w:szCs w:val="24"/>
-                <w:lang w:val="en-US"/>
-              </w:rPr>
-            </w:pPr>
+              <w:rPr>
+                <w:rFonts w:ascii="Times New Roman" w:hAnsi="Times New Roman" w:cs="Times New Roman"/>
+                <w:sz w:val="24"/>
+                <w:szCs w:val="24"/>
+                <w:lang w:val="en-US"/>
+              </w:rPr>
+            </w:pPr>
+            <w:r>
+              <w:rPr>
+                <w:rFonts w:ascii="Times New Roman" w:hAnsi="Times New Roman" w:cs="Times New Roman"/>
+                <w:sz w:val="24"/>
+                <w:szCs w:val="24"/>
+                <w:lang w:val="en-US"/>
+              </w:rPr>
+              <w:t>Documentation for the game will be complete and the game will be fully implemented</w:t>
+            </w:r>
+            <w:r>
+              <w:rPr>
+                <w:rFonts w:ascii="Times New Roman" w:hAnsi="Times New Roman" w:cs="Times New Roman"/>
+                <w:sz w:val="24"/>
+                <w:szCs w:val="24"/>
+                <w:lang w:val="en-US"/>
+              </w:rPr>
+              <w:t xml:space="preserve"> to stakeholder standards.</w:t>
+            </w:r>
           </w:p>
         </w:tc>
       </w:tr>
@@ -1673,7 +1957,6 @@
           </w:tcPr>
           <w:p>
             <w:pPr>
-              <w:spacing w:after="0" w:line="240" w:lineRule="auto"/>
               <w:rPr>
                 <w:rFonts w:ascii="Times New Roman" w:hAnsi="Times New Roman" w:cs="Times New Roman"/>
                 <w:b/>
@@ -1690,7 +1973,6 @@
           </w:tcPr>
           <w:p>
             <w:pPr>
-              <w:spacing w:after="0" w:line="240" w:lineRule="auto"/>
               <w:rPr>
                 <w:rFonts w:ascii="Times New Roman" w:hAnsi="Times New Roman" w:cs="Times New Roman"/>
                 <w:sz w:val="24"/>
@@ -1726,8 +2008,6 @@
               </w:rPr>
               <w:t>, 2019</w:t>
             </w:r>
-            <w:bookmarkStart w:id="0" w:name="_GoBack"/>
-            <w:bookmarkEnd w:id="0"/>
           </w:p>
         </w:tc>
         <w:tc>
@@ -1736,7 +2016,80 @@
           </w:tcPr>
           <w:p>
             <w:pPr>
-              <w:spacing w:after="0" w:line="240" w:lineRule="auto"/>
+              <w:rPr>
+                <w:rFonts w:ascii="Times New Roman" w:hAnsi="Times New Roman" w:cs="Times New Roman"/>
+                <w:sz w:val="24"/>
+                <w:szCs w:val="24"/>
+                <w:lang w:val="en-US"/>
+              </w:rPr>
+            </w:pPr>
+            <w:r>
+              <w:rPr>
+                <w:rFonts w:ascii="Times New Roman" w:hAnsi="Times New Roman" w:cs="Times New Roman"/>
+                <w:sz w:val="24"/>
+                <w:szCs w:val="24"/>
+                <w:lang w:val="en-US"/>
+              </w:rPr>
+              <w:t xml:space="preserve">The project repository will </w:t>
+            </w:r>
+            <w:r>
+              <w:rPr>
+                <w:rFonts w:ascii="Times New Roman" w:hAnsi="Times New Roman" w:cs="Times New Roman"/>
+                <w:sz w:val="24"/>
+                <w:szCs w:val="24"/>
+                <w:lang w:val="en-US"/>
+              </w:rPr>
+              <w:t>contain</w:t>
+            </w:r>
+            <w:r>
+              <w:rPr>
+                <w:rFonts w:ascii="Times New Roman" w:hAnsi="Times New Roman" w:cs="Times New Roman"/>
+                <w:sz w:val="24"/>
+                <w:szCs w:val="24"/>
+                <w:lang w:val="en-US"/>
+              </w:rPr>
+              <w:t xml:space="preserve"> an interesting and well-worded README.</w:t>
+            </w:r>
+            <w:r>
+              <w:rPr>
+                <w:rFonts w:ascii="Times New Roman" w:hAnsi="Times New Roman" w:cs="Times New Roman"/>
+                <w:sz w:val="24"/>
+                <w:szCs w:val="24"/>
+                <w:lang w:val="en-US"/>
+              </w:rPr>
+              <w:t xml:space="preserve"> A description and visual examples of the game</w:t>
+            </w:r>
+            <w:r>
+              <w:rPr>
+                <w:rFonts w:ascii="Times New Roman" w:hAnsi="Times New Roman" w:cs="Times New Roman"/>
+                <w:sz w:val="24"/>
+                <w:szCs w:val="24"/>
+                <w:lang w:val="en-US"/>
+              </w:rPr>
+              <w:t xml:space="preserve"> along with its rules will be in the README.</w:t>
+            </w:r>
+            <w:r>
+              <w:rPr>
+                <w:rFonts w:ascii="Times New Roman" w:hAnsi="Times New Roman" w:cs="Times New Roman"/>
+                <w:sz w:val="24"/>
+                <w:szCs w:val="24"/>
+                <w:lang w:val="en-US"/>
+              </w:rPr>
+              <w:t xml:space="preserve"> How to install the game </w:t>
+            </w:r>
+            <w:r>
+              <w:rPr>
+                <w:rFonts w:ascii="Times New Roman" w:hAnsi="Times New Roman" w:cs="Times New Roman"/>
+                <w:sz w:val="24"/>
+                <w:szCs w:val="24"/>
+                <w:lang w:val="en-US"/>
+              </w:rPr>
+              <w:lastRenderedPageBreak/>
+              <w:t>and its required hardware and software will be in the project repository as well.</w:t>
+            </w:r>
+          </w:p>
+          <w:p>
+            <w:pPr>
               <w:rPr>
                 <w:rFonts w:ascii="Times New Roman" w:hAnsi="Times New Roman" w:cs="Times New Roman"/>
                 <w:sz w:val="24"/>
@@ -1755,23 +2108,23 @@
           </w:tcPr>
           <w:p>
             <w:pPr>
-              <w:spacing w:after="0" w:line="240" w:lineRule="auto"/>
-              <w:rPr>
-                <w:rFonts w:ascii="Times New Roman" w:hAnsi="Times New Roman" w:cs="Times New Roman"/>
-                <w:b/>
-                <w:sz w:val="24"/>
-                <w:szCs w:val="24"/>
-                <w:lang w:val="en-US"/>
-              </w:rPr>
-            </w:pPr>
-            <w:r>
-              <w:rPr>
-                <w:rFonts w:ascii="Times New Roman" w:hAnsi="Times New Roman" w:cs="Times New Roman"/>
-                <w:b/>
-                <w:sz w:val="24"/>
-                <w:szCs w:val="24"/>
-                <w:lang w:val="en-US"/>
-              </w:rPr>
+              <w:rPr>
+                <w:rFonts w:ascii="Times New Roman" w:hAnsi="Times New Roman" w:cs="Times New Roman"/>
+                <w:b/>
+                <w:sz w:val="24"/>
+                <w:szCs w:val="24"/>
+                <w:lang w:val="en-US"/>
+              </w:rPr>
+            </w:pPr>
+            <w:r>
+              <w:rPr>
+                <w:rFonts w:ascii="Times New Roman" w:hAnsi="Times New Roman" w:cs="Times New Roman"/>
+                <w:b/>
+                <w:sz w:val="24"/>
+                <w:szCs w:val="24"/>
+                <w:lang w:val="en-US"/>
+              </w:rPr>
+              <w:lastRenderedPageBreak/>
               <w:t>Risks</w:t>
             </w:r>
           </w:p>
@@ -1783,69 +2136,97 @@
           </w:tcPr>
           <w:p>
             <w:pPr>
-              <w:spacing w:after="0" w:line="240" w:lineRule="auto"/>
-              <w:rPr>
-                <w:rFonts w:ascii="Times New Roman" w:hAnsi="Times New Roman" w:cs="Times New Roman"/>
-                <w:sz w:val="24"/>
-                <w:szCs w:val="24"/>
-                <w:lang w:val="en-US"/>
-              </w:rPr>
-            </w:pPr>
-          </w:p>
-          <w:p>
-            <w:pPr>
-              <w:spacing w:after="0" w:line="240" w:lineRule="auto"/>
-              <w:rPr>
-                <w:rFonts w:ascii="Times New Roman" w:hAnsi="Times New Roman" w:cs="Times New Roman"/>
-                <w:sz w:val="24"/>
-                <w:szCs w:val="24"/>
-                <w:lang w:val="en-US"/>
-              </w:rPr>
-            </w:pPr>
-            <w:r>
-              <w:rPr>
-                <w:rFonts w:ascii="Times New Roman" w:hAnsi="Times New Roman" w:cs="Times New Roman"/>
-                <w:sz w:val="24"/>
-                <w:szCs w:val="24"/>
-                <w:lang w:val="en-US"/>
-              </w:rPr>
-              <w:t xml:space="preserve">Someone drops course </w:t>
-            </w:r>
-          </w:p>
-          <w:p>
-            <w:pPr>
-              <w:spacing w:after="0" w:line="240" w:lineRule="auto"/>
-              <w:rPr>
-                <w:rFonts w:ascii="Times New Roman" w:hAnsi="Times New Roman" w:cs="Times New Roman"/>
-                <w:sz w:val="24"/>
-                <w:szCs w:val="24"/>
-                <w:lang w:val="en-US"/>
-              </w:rPr>
-            </w:pPr>
-            <w:r>
-              <w:rPr>
-                <w:rFonts w:ascii="Times New Roman" w:hAnsi="Times New Roman" w:cs="Times New Roman"/>
-                <w:sz w:val="24"/>
-                <w:szCs w:val="24"/>
-                <w:lang w:val="en-US"/>
-              </w:rPr>
-              <w:t>Scheduling conflicts</w:t>
-            </w:r>
-          </w:p>
-          <w:p>
-            <w:pPr>
-              <w:spacing w:after="0" w:line="240" w:lineRule="auto"/>
-              <w:rPr>
-                <w:rFonts w:ascii="Times New Roman" w:hAnsi="Times New Roman" w:cs="Times New Roman"/>
-                <w:sz w:val="24"/>
-                <w:szCs w:val="24"/>
-                <w:lang w:val="en-US"/>
-              </w:rPr>
-            </w:pPr>
-          </w:p>
-          <w:p>
-            <w:pPr>
-              <w:spacing w:after="0" w:line="240" w:lineRule="auto"/>
+              <w:rPr>
+                <w:rFonts w:ascii="Times New Roman" w:hAnsi="Times New Roman" w:cs="Times New Roman"/>
+                <w:sz w:val="24"/>
+                <w:szCs w:val="24"/>
+                <w:lang w:val="en-US"/>
+              </w:rPr>
+            </w:pPr>
+            <w:r>
+              <w:rPr>
+                <w:rFonts w:ascii="Times New Roman" w:hAnsi="Times New Roman" w:cs="Times New Roman"/>
+                <w:sz w:val="24"/>
+                <w:szCs w:val="24"/>
+                <w:lang w:val="en-US"/>
+              </w:rPr>
+              <w:t>Some</w:t>
+            </w:r>
+            <w:r>
+              <w:rPr>
+                <w:rFonts w:ascii="Times New Roman" w:hAnsi="Times New Roman" w:cs="Times New Roman"/>
+                <w:sz w:val="24"/>
+                <w:szCs w:val="24"/>
+                <w:lang w:val="en-US"/>
+              </w:rPr>
+              <w:t xml:space="preserve"> of us </w:t>
+            </w:r>
+            <w:r>
+              <w:rPr>
+                <w:rFonts w:ascii="Times New Roman" w:hAnsi="Times New Roman" w:cs="Times New Roman"/>
+                <w:sz w:val="24"/>
+                <w:szCs w:val="24"/>
+                <w:lang w:val="en-US"/>
+              </w:rPr>
+              <w:t>have</w:t>
+            </w:r>
+            <w:r>
+              <w:rPr>
+                <w:rFonts w:ascii="Times New Roman" w:hAnsi="Times New Roman" w:cs="Times New Roman"/>
+                <w:sz w:val="24"/>
+                <w:szCs w:val="24"/>
+                <w:lang w:val="en-US"/>
+              </w:rPr>
+              <w:t xml:space="preserve"> potentially</w:t>
+            </w:r>
+            <w:r>
+              <w:rPr>
+                <w:rFonts w:ascii="Times New Roman" w:hAnsi="Times New Roman" w:cs="Times New Roman"/>
+                <w:sz w:val="24"/>
+                <w:szCs w:val="24"/>
+                <w:lang w:val="en-US"/>
+              </w:rPr>
+              <w:t xml:space="preserve"> conflicting schedules. </w:t>
+            </w:r>
+            <w:r>
+              <w:rPr>
+                <w:rFonts w:ascii="Times New Roman" w:hAnsi="Times New Roman" w:cs="Times New Roman"/>
+                <w:sz w:val="24"/>
+                <w:szCs w:val="24"/>
+                <w:lang w:val="en-US"/>
+              </w:rPr>
+              <w:t>As a result, our team may encounter challenges when scheduling meetings.</w:t>
+            </w:r>
+            <w:r>
+              <w:rPr>
+                <w:rFonts w:ascii="Times New Roman" w:hAnsi="Times New Roman" w:cs="Times New Roman"/>
+                <w:sz w:val="24"/>
+                <w:szCs w:val="24"/>
+                <w:lang w:val="en-US"/>
+              </w:rPr>
+              <w:t xml:space="preserve"> However, this risk can be minimized </w:t>
+            </w:r>
+            <w:r>
+              <w:rPr>
+                <w:rFonts w:ascii="Times New Roman" w:hAnsi="Times New Roman" w:cs="Times New Roman"/>
+                <w:sz w:val="24"/>
+                <w:szCs w:val="24"/>
+                <w:lang w:val="en-US"/>
+              </w:rPr>
+              <w:t>by using</w:t>
+            </w:r>
+            <w:r>
+              <w:rPr>
+                <w:rFonts w:ascii="Times New Roman" w:hAnsi="Times New Roman" w:cs="Times New Roman"/>
+                <w:sz w:val="24"/>
+                <w:szCs w:val="24"/>
+                <w:lang w:val="en-US"/>
+              </w:rPr>
+              <w:t xml:space="preserve"> social media to contact those who missed a meeting.</w:t>
+            </w:r>
+          </w:p>
+          <w:p>
+            <w:pPr>
               <w:rPr>
                 <w:rFonts w:ascii="Times New Roman" w:hAnsi="Times New Roman" w:cs="Times New Roman"/>
                 <w:sz w:val="24"/>
@@ -1864,7 +2245,6 @@
           </w:tcPr>
           <w:p>
             <w:pPr>
-              <w:spacing w:after="0" w:line="240" w:lineRule="auto"/>
               <w:rPr>
                 <w:rFonts w:ascii="Times New Roman" w:hAnsi="Times New Roman" w:cs="Times New Roman"/>
                 <w:b/>
@@ -1892,38 +2272,108 @@
           </w:tcPr>
           <w:p>
             <w:pPr>
-              <w:spacing w:after="0" w:line="240" w:lineRule="auto"/>
-              <w:rPr>
-                <w:rFonts w:ascii="Times New Roman" w:hAnsi="Times New Roman" w:cs="Times New Roman"/>
-                <w:sz w:val="24"/>
-                <w:szCs w:val="24"/>
-                <w:lang w:val="en-US"/>
-              </w:rPr>
-            </w:pPr>
-          </w:p>
-          <w:p>
-            <w:pPr>
-              <w:spacing w:after="0" w:line="240" w:lineRule="auto"/>
-              <w:rPr>
-                <w:rFonts w:ascii="Times New Roman" w:hAnsi="Times New Roman" w:cs="Times New Roman"/>
-                <w:sz w:val="24"/>
-                <w:szCs w:val="24"/>
-                <w:lang w:val="en-US"/>
-              </w:rPr>
-            </w:pPr>
-            <w:r>
-              <w:rPr>
-                <w:rFonts w:ascii="Times New Roman" w:hAnsi="Times New Roman" w:cs="Times New Roman"/>
-                <w:sz w:val="24"/>
-                <w:szCs w:val="24"/>
-                <w:lang w:val="en-US"/>
-              </w:rPr>
-              <w:t>What’s app</w:t>
-            </w:r>
-          </w:p>
-          <w:p>
-            <w:pPr>
-              <w:spacing w:after="0" w:line="240" w:lineRule="auto"/>
+              <w:rPr>
+                <w:rFonts w:ascii="Times New Roman" w:hAnsi="Times New Roman" w:cs="Times New Roman"/>
+                <w:sz w:val="24"/>
+                <w:szCs w:val="24"/>
+                <w:lang w:val="en-US"/>
+              </w:rPr>
+            </w:pPr>
+            <w:r>
+              <w:rPr>
+                <w:rFonts w:ascii="Times New Roman" w:hAnsi="Times New Roman" w:cs="Times New Roman"/>
+                <w:sz w:val="24"/>
+                <w:szCs w:val="24"/>
+                <w:lang w:val="en-US"/>
+              </w:rPr>
+              <w:t>Each team member will communicate through the mobile application “WhatsApp”</w:t>
+            </w:r>
+            <w:r>
+              <w:rPr>
+                <w:rFonts w:ascii="Times New Roman" w:hAnsi="Times New Roman" w:cs="Times New Roman"/>
+                <w:sz w:val="24"/>
+                <w:szCs w:val="24"/>
+                <w:lang w:val="en-US"/>
+              </w:rPr>
+              <w:t xml:space="preserve">. </w:t>
+            </w:r>
+            <w:r>
+              <w:rPr>
+                <w:rFonts w:ascii="Times New Roman" w:hAnsi="Times New Roman" w:cs="Times New Roman"/>
+                <w:sz w:val="24"/>
+                <w:szCs w:val="24"/>
+                <w:lang w:val="en-US"/>
+              </w:rPr>
+              <w:t xml:space="preserve">If a team member is experiencing difficulties and requires help, </w:t>
+            </w:r>
+            <w:r>
+              <w:rPr>
+                <w:rFonts w:ascii="Times New Roman" w:hAnsi="Times New Roman" w:cs="Times New Roman"/>
+                <w:sz w:val="24"/>
+                <w:szCs w:val="24"/>
+                <w:lang w:val="en-US"/>
+              </w:rPr>
+              <w:t>they are free to request assistance in the group chat.</w:t>
+            </w:r>
+            <w:r>
+              <w:rPr>
+                <w:rFonts w:ascii="Times New Roman" w:hAnsi="Times New Roman" w:cs="Times New Roman"/>
+                <w:sz w:val="24"/>
+                <w:szCs w:val="24"/>
+                <w:lang w:val="en-US"/>
+              </w:rPr>
+              <w:t xml:space="preserve"> On top of this, [name] will be responsible for checking if team members need help.</w:t>
+            </w:r>
+          </w:p>
+          <w:p>
+            <w:pPr>
+              <w:rPr>
+                <w:rFonts w:ascii="Times New Roman" w:hAnsi="Times New Roman" w:cs="Times New Roman"/>
+                <w:sz w:val="24"/>
+                <w:szCs w:val="24"/>
+                <w:lang w:val="en-US"/>
+              </w:rPr>
+            </w:pPr>
+          </w:p>
+          <w:p>
+            <w:pPr>
+              <w:rPr>
+                <w:rFonts w:ascii="Times New Roman" w:hAnsi="Times New Roman" w:cs="Times New Roman"/>
+                <w:sz w:val="24"/>
+                <w:szCs w:val="24"/>
+                <w:lang w:val="en-US"/>
+              </w:rPr>
+            </w:pPr>
+            <w:r>
+              <w:rPr>
+                <w:rFonts w:ascii="Times New Roman" w:hAnsi="Times New Roman" w:cs="Times New Roman"/>
+                <w:sz w:val="24"/>
+                <w:szCs w:val="24"/>
+                <w:lang w:val="en-US"/>
+              </w:rPr>
+              <w:t xml:space="preserve">Communication will not be exclusively done through </w:t>
+            </w:r>
+            <w:r>
+              <w:rPr>
+                <w:rFonts w:ascii="Times New Roman" w:hAnsi="Times New Roman" w:cs="Times New Roman"/>
+                <w:sz w:val="24"/>
+                <w:szCs w:val="24"/>
+                <w:lang w:val="en-US"/>
+              </w:rPr>
+              <w:t>“WhatsApp”. Our team will also schedule in-person meetings once a week to discuss topics that may be inappropriate for a medium like “WhatsApp”</w:t>
+            </w:r>
+            <w:r>
+              <w:rPr>
+                <w:rFonts w:ascii="Times New Roman" w:hAnsi="Times New Roman" w:cs="Times New Roman"/>
+                <w:sz w:val="24"/>
+                <w:szCs w:val="24"/>
+                <w:lang w:val="en-US"/>
+              </w:rPr>
+              <w:t>.</w:t>
+            </w:r>
+          </w:p>
+          <w:p>
+            <w:pPr>
               <w:rPr>
                 <w:rFonts w:ascii="Times New Roman" w:hAnsi="Times New Roman" w:cs="Times New Roman"/>
                 <w:sz w:val="24"/>
@@ -1948,6 +2398,184 @@
     </w:p>
     <w:p>
       <w:pPr>
+        <w:rPr>
+          <w:rFonts w:ascii="Times New Roman" w:hAnsi="Times New Roman" w:cs="Times New Roman"/>
+          <w:b/>
+          <w:sz w:val="24"/>
+          <w:szCs w:val="24"/>
+          <w:lang w:val="en-US"/>
+        </w:rPr>
+      </w:pPr>
+    </w:p>
+    <w:p>
+      <w:pPr>
+        <w:rPr>
+          <w:rFonts w:ascii="Times New Roman" w:hAnsi="Times New Roman" w:cs="Times New Roman"/>
+          <w:b/>
+          <w:sz w:val="24"/>
+          <w:szCs w:val="24"/>
+          <w:lang w:val="en-US"/>
+        </w:rPr>
+      </w:pPr>
+    </w:p>
+    <w:p>
+      <w:pPr>
+        <w:rPr>
+          <w:rFonts w:ascii="Times New Roman" w:hAnsi="Times New Roman" w:cs="Times New Roman"/>
+          <w:b/>
+          <w:sz w:val="24"/>
+          <w:szCs w:val="24"/>
+          <w:lang w:val="en-US"/>
+        </w:rPr>
+      </w:pPr>
+    </w:p>
+    <w:p>
+      <w:pPr>
+        <w:rPr>
+          <w:rFonts w:ascii="Times New Roman" w:hAnsi="Times New Roman" w:cs="Times New Roman"/>
+          <w:b/>
+          <w:sz w:val="24"/>
+          <w:szCs w:val="24"/>
+          <w:lang w:val="en-US"/>
+        </w:rPr>
+      </w:pPr>
+    </w:p>
+    <w:p>
+      <w:pPr>
+        <w:rPr>
+          <w:rFonts w:ascii="Times New Roman" w:hAnsi="Times New Roman" w:cs="Times New Roman"/>
+          <w:b/>
+          <w:sz w:val="24"/>
+          <w:szCs w:val="24"/>
+          <w:lang w:val="en-US"/>
+        </w:rPr>
+      </w:pPr>
+    </w:p>
+    <w:p>
+      <w:pPr>
+        <w:rPr>
+          <w:rFonts w:ascii="Times New Roman" w:hAnsi="Times New Roman" w:cs="Times New Roman"/>
+          <w:b/>
+          <w:sz w:val="24"/>
+          <w:szCs w:val="24"/>
+          <w:lang w:val="en-US"/>
+        </w:rPr>
+      </w:pPr>
+    </w:p>
+    <w:p>
+      <w:pPr>
+        <w:rPr>
+          <w:rFonts w:ascii="Times New Roman" w:hAnsi="Times New Roman" w:cs="Times New Roman"/>
+          <w:b/>
+          <w:sz w:val="24"/>
+          <w:szCs w:val="24"/>
+          <w:lang w:val="en-US"/>
+        </w:rPr>
+      </w:pPr>
+    </w:p>
+    <w:p>
+      <w:pPr>
+        <w:rPr>
+          <w:rFonts w:ascii="Times New Roman" w:hAnsi="Times New Roman" w:cs="Times New Roman"/>
+          <w:b/>
+          <w:sz w:val="24"/>
+          <w:szCs w:val="24"/>
+          <w:lang w:val="en-US"/>
+        </w:rPr>
+      </w:pPr>
+    </w:p>
+    <w:p>
+      <w:pPr>
+        <w:rPr>
+          <w:rFonts w:ascii="Times New Roman" w:hAnsi="Times New Roman" w:cs="Times New Roman"/>
+          <w:b/>
+          <w:sz w:val="24"/>
+          <w:szCs w:val="24"/>
+          <w:lang w:val="en-US"/>
+        </w:rPr>
+      </w:pPr>
+    </w:p>
+    <w:p>
+      <w:pPr>
+        <w:rPr>
+          <w:rFonts w:ascii="Times New Roman" w:hAnsi="Times New Roman" w:cs="Times New Roman"/>
+          <w:b/>
+          <w:sz w:val="24"/>
+          <w:szCs w:val="24"/>
+          <w:lang w:val="en-US"/>
+        </w:rPr>
+      </w:pPr>
+    </w:p>
+    <w:p>
+      <w:pPr>
+        <w:rPr>
+          <w:rFonts w:ascii="Times New Roman" w:hAnsi="Times New Roman" w:cs="Times New Roman"/>
+          <w:b/>
+          <w:sz w:val="24"/>
+          <w:szCs w:val="24"/>
+          <w:lang w:val="en-US"/>
+        </w:rPr>
+      </w:pPr>
+    </w:p>
+    <w:p>
+      <w:pPr>
+        <w:rPr>
+          <w:rFonts w:ascii="Times New Roman" w:hAnsi="Times New Roman" w:cs="Times New Roman"/>
+          <w:b/>
+          <w:sz w:val="24"/>
+          <w:szCs w:val="24"/>
+          <w:lang w:val="en-US"/>
+        </w:rPr>
+      </w:pPr>
+    </w:p>
+    <w:p>
+      <w:pPr>
+        <w:rPr>
+          <w:rFonts w:ascii="Times New Roman" w:hAnsi="Times New Roman" w:cs="Times New Roman"/>
+          <w:b/>
+          <w:sz w:val="24"/>
+          <w:szCs w:val="24"/>
+          <w:lang w:val="en-US"/>
+        </w:rPr>
+      </w:pPr>
+    </w:p>
+    <w:p>
+      <w:pPr>
+        <w:rPr>
+          <w:rFonts w:ascii="Times New Roman" w:hAnsi="Times New Roman" w:cs="Times New Roman"/>
+          <w:b/>
+          <w:sz w:val="24"/>
+          <w:szCs w:val="24"/>
+          <w:lang w:val="en-US"/>
+        </w:rPr>
+      </w:pPr>
+    </w:p>
+    <w:p>
+      <w:pPr>
+        <w:rPr>
+          <w:rFonts w:ascii="Times New Roman" w:hAnsi="Times New Roman" w:cs="Times New Roman"/>
+          <w:b/>
+          <w:sz w:val="24"/>
+          <w:szCs w:val="24"/>
+          <w:lang w:val="en-US"/>
+        </w:rPr>
+      </w:pPr>
+    </w:p>
+    <w:p>
+      <w:pPr>
+        <w:rPr>
+          <w:rFonts w:ascii="Times New Roman" w:hAnsi="Times New Roman" w:cs="Times New Roman"/>
+          <w:b/>
+          <w:sz w:val="24"/>
+          <w:szCs w:val="24"/>
+          <w:lang w:val="en-US"/>
+        </w:rPr>
+      </w:pPr>
+      <w:bookmarkStart w:id="0" w:name="_GoBack"/>
+      <w:bookmarkEnd w:id="0"/>
+    </w:p>
+    <w:p>
+      <w:pPr>
         <w:jc w:val="center"/>
         <w:rPr>
           <w:rFonts w:ascii="Times New Roman" w:hAnsi="Times New Roman" w:cs="Times New Roman"/>
@@ -1965,6 +2593,7 @@
           <w:szCs w:val="24"/>
           <w:lang w:val="en-US"/>
         </w:rPr>
+        <w:lastRenderedPageBreak/>
         <w:t>Work Break Down Structure</w:t>
       </w:r>
     </w:p>
@@ -2246,56 +2875,53 @@
     </w:p>
     <w:p>
       <w:pPr>
+        <w:rPr>
+          <w:rFonts w:ascii="Times New Roman" w:hAnsi="Times New Roman" w:cs="Times New Roman"/>
+          <w:b/>
+          <w:sz w:val="24"/>
+          <w:szCs w:val="24"/>
+          <w:lang w:val="en-US"/>
+        </w:rPr>
+      </w:pPr>
+    </w:p>
+    <w:p>
+      <w:pPr>
+        <w:rPr>
+          <w:rFonts w:ascii="Times New Roman" w:hAnsi="Times New Roman" w:cs="Times New Roman"/>
+          <w:b/>
+          <w:sz w:val="24"/>
+          <w:szCs w:val="24"/>
+          <w:lang w:val="en-US"/>
+        </w:rPr>
+      </w:pPr>
+    </w:p>
+    <w:p>
+      <w:pPr>
+        <w:rPr>
+          <w:rFonts w:ascii="Times New Roman" w:hAnsi="Times New Roman" w:cs="Times New Roman"/>
+          <w:b/>
+          <w:sz w:val="24"/>
+          <w:szCs w:val="24"/>
+          <w:lang w:val="en-US"/>
+        </w:rPr>
+      </w:pPr>
+    </w:p>
+    <w:p>
+      <w:pPr>
+        <w:rPr>
+          <w:rFonts w:ascii="Times New Roman" w:hAnsi="Times New Roman" w:cs="Times New Roman"/>
+          <w:b/>
+          <w:sz w:val="24"/>
+          <w:szCs w:val="24"/>
+          <w:lang w:val="en-US"/>
+        </w:rPr>
+      </w:pPr>
+    </w:p>
+    <w:p>
+      <w:pPr>
         <w:jc w:val="center"/>
         <w:rPr>
           <w:rFonts w:ascii="Times New Roman" w:hAnsi="Times New Roman" w:cs="Times New Roman"/>
-          <w:b/>
-          <w:sz w:val="24"/>
-          <w:szCs w:val="24"/>
-          <w:lang w:val="en-US"/>
-        </w:rPr>
-      </w:pPr>
-    </w:p>
-    <w:p>
-      <w:pPr>
-        <w:jc w:val="center"/>
-        <w:rPr>
-          <w:rFonts w:ascii="Times New Roman" w:hAnsi="Times New Roman" w:cs="Times New Roman"/>
-          <w:b/>
-          <w:sz w:val="24"/>
-          <w:szCs w:val="24"/>
-          <w:lang w:val="en-US"/>
-        </w:rPr>
-      </w:pPr>
-    </w:p>
-    <w:p>
-      <w:pPr>
-        <w:jc w:val="center"/>
-        <w:rPr>
-          <w:rFonts w:ascii="Times New Roman" w:hAnsi="Times New Roman" w:cs="Times New Roman"/>
-          <w:b/>
-          <w:sz w:val="24"/>
-          <w:szCs w:val="24"/>
-          <w:lang w:val="en-US"/>
-        </w:rPr>
-      </w:pPr>
-    </w:p>
-    <w:p>
-      <w:pPr>
-        <w:rPr>
-          <w:rFonts w:ascii="Times New Roman" w:hAnsi="Times New Roman" w:cs="Times New Roman"/>
-          <w:b/>
-          <w:sz w:val="24"/>
-          <w:szCs w:val="24"/>
-          <w:lang w:val="en-US"/>
-        </w:rPr>
-      </w:pPr>
-    </w:p>
-    <w:p>
-      <w:pPr>
-        <w:jc w:val="center"/>
-        <w:rPr>
-          <w:rFonts w:ascii="Times New Roman" w:hAnsi="Times New Roman" w:cs="Times New Roman"/>
           <w:sz w:val="24"/>
           <w:szCs w:val="24"/>
           <w:lang w:val="en-US"/>
@@ -2309,6 +2935,7 @@
           <w:szCs w:val="24"/>
           <w:lang w:val="en-US"/>
         </w:rPr>
+        <w:lastRenderedPageBreak/>
         <w:t>Addendums</w:t>
       </w:r>
     </w:p>

</xml_diff>